<commit_message>
Update Funkcionalni zahtev Aleksa.docx
</commit_message>
<xml_diff>
--- a/Funkcionalni zahtev Aleksa.docx
+++ b/Funkcionalni zahtev Aleksa.docx
@@ -680,15 +680,15 @@
     </w:p>
     <w:p>
       <w:r>
-        <w:t xml:space="preserve">У случају да корисник ипак не види артикал који га интересује на главној страници, има опцију да тај артикал нађе тако што ће га потражити. То се може урадити на два начина, са именом артикала или са неким </w:t>
-      </w:r>
-      <w:r>
-        <w:t>од филтера који одвајају све артикле у одређене категорије , један артикал може да буде члан више катег</w:t>
+        <w:t>У случају да корисник ипак не види артикал који га интересује на главној страници, има опцију да тај артикал нађе тако што ће га потражити. То се може у</w:t>
       </w:r>
       <w:bookmarkStart w:id="1" w:name="_GoBack"/>
       <w:bookmarkEnd w:id="1"/>
       <w:r>
-        <w:t xml:space="preserve">орија </w:t>
+        <w:t xml:space="preserve">радити на два начина, са именом артикала или са неким </w:t>
+      </w:r>
+      <w:r>
+        <w:t xml:space="preserve">од филтера који одвајају све артикле у одређене категорије , један артикал може да буде члан више категорија </w:t>
       </w:r>
       <w:r>
         <w:t xml:space="preserve">тј. филтера </w:t>
@@ -702,6 +702,48 @@
     </w:p>
     <w:p>
       <w:r>
+        <w:t xml:space="preserve">Категорије су одвојене у хијерархије и неке од подела су величина гардеробе, </w:t>
+      </w:r>
+      <w:r>
+        <w:t>филтер за доступност ( да ли је артикал распродат), могућност да се подеси домен цене тј. буџет купца, и пол где такође укључујемо и трећу опцију за унисекс гардеробу.</w:t>
+      </w:r>
+    </w:p>
+    <w:p>
+      <w:pPr>
+        <w:rPr>
+          <w:lang w:val="en-CA"/>
+        </w:rPr>
+      </w:pPr>
+      <w:r>
+        <w:t>Категорија величине укључује</w:t>
+      </w:r>
+      <w:r>
+        <w:rPr>
+          <w:lang w:val="en-CA"/>
+        </w:rPr>
+        <w:t xml:space="preserve"> </w:t>
+      </w:r>
+      <w:r>
+        <w:t>величину гардеробе (</w:t>
+      </w:r>
+      <w:r>
+        <w:rPr>
+          <w:lang w:val="sr-Latn-RS"/>
+        </w:rPr>
+        <w:t>XS,S,M,L,XL,XXL)</w:t>
+      </w:r>
+      <w:r>
+        <w:rPr>
+          <w:lang w:val="sr-Latn-RS"/>
+        </w:rPr>
+        <w:br/>
+      </w:r>
+      <w:r>
+        <w:t xml:space="preserve">али такође и величину у метрима за друге производе које су у понуди, као што су заставе, чаршафи </w:t>
+      </w:r>
+    </w:p>
+    <w:p>
+      <w:r>
         <w:t>Приликом претраживања</w:t>
       </w:r>
       <w:r>
@@ -746,6 +788,13 @@
       <w:r>
         <w:t xml:space="preserve">. </w:t>
       </w:r>
+    </w:p>
+    <w:p>
+      <w:pPr>
+        <w:rPr>
+          <w:lang w:val="en-CA"/>
+        </w:rPr>
+      </w:pPr>
     </w:p>
     <w:p/>
     <w:p/>
@@ -808,7 +857,7 @@
       <w:rPr>
         <w:noProof/>
       </w:rPr>
-      <w:t>3</w:t>
+      <w:t>4</w:t>
     </w:r>
     <w:r>
       <w:rPr>
@@ -3022,7 +3071,7 @@
 </file>
 
 <file path=customXml/itemProps1.xml><?xml version="1.0" encoding="utf-8"?>
-<ds:datastoreItem xmlns:ds="http://schemas.openxmlformats.org/officeDocument/2006/customXml" ds:itemID="{3597E848-11B6-4826-98E4-6DEDFBFEC1CE}">
+<ds:datastoreItem xmlns:ds="http://schemas.openxmlformats.org/officeDocument/2006/customXml" ds:itemID="{E7CC92A0-1511-4842-921A-4F870DB2C00A}">
   <ds:schemaRefs>
     <ds:schemaRef ds:uri="http://schemas.openxmlformats.org/officeDocument/2006/bibliography"/>
   </ds:schemaRefs>

</xml_diff>